<commit_message>
Added on the script
</commit_message>
<xml_diff>
--- a/Reporting SCripts.docx
+++ b/Reporting SCripts.docx
@@ -156,29 +156,7 @@
         <w:rPr>
           <w:color w:val="833C0B" w:themeColor="accent2" w:themeShade="80"/>
         </w:rPr>
-        <w:t>[</w:t>
-      </w:r>
-      <w:proofErr w:type="spellStart"/>
-      <w:r>
-        <w:rPr>
-          <w:color w:val="833C0B" w:themeColor="accent2" w:themeShade="80"/>
-        </w:rPr>
-        <w:t>dbo</w:t>
-      </w:r>
-      <w:proofErr w:type="spellEnd"/>
-      <w:proofErr w:type="gramStart"/>
-      <w:r>
-        <w:rPr>
-          <w:color w:val="833C0B" w:themeColor="accent2" w:themeShade="80"/>
-        </w:rPr>
-        <w:t>].[</w:t>
-      </w:r>
-      <w:proofErr w:type="gramEnd"/>
-      <w:r>
-        <w:rPr>
-          <w:color w:val="833C0B" w:themeColor="accent2" w:themeShade="80"/>
-        </w:rPr>
-        <w:t>Fact Liability]</w:t>
+        <w:t>[dbo].[Fact Liability]</w:t>
       </w:r>
       <w:r>
         <w:rPr>
@@ -219,49 +197,7 @@
           <w:sz w:val="19"/>
           <w:szCs w:val="19"/>
         </w:rPr>
-        <w:t>[</w:t>
-      </w:r>
-      <w:proofErr w:type="spellStart"/>
-      <w:r>
-        <w:rPr>
-          <w:rFonts w:ascii="Consolas" w:hAnsi="Consolas"/>
-          <w:color w:val="833C0B" w:themeColor="accent2" w:themeShade="80"/>
-          <w:sz w:val="19"/>
-          <w:szCs w:val="19"/>
-        </w:rPr>
-        <w:t>dbo</w:t>
-      </w:r>
-      <w:proofErr w:type="spellEnd"/>
-      <w:proofErr w:type="gramStart"/>
-      <w:r>
-        <w:rPr>
-          <w:rFonts w:ascii="Consolas" w:hAnsi="Consolas"/>
-          <w:color w:val="833C0B" w:themeColor="accent2" w:themeShade="80"/>
-          <w:sz w:val="19"/>
-          <w:szCs w:val="19"/>
-        </w:rPr>
-        <w:t>].[</w:t>
-      </w:r>
-      <w:proofErr w:type="spellStart"/>
-      <w:proofErr w:type="gramEnd"/>
-      <w:r>
-        <w:rPr>
-          <w:rFonts w:ascii="Consolas" w:hAnsi="Consolas"/>
-          <w:color w:val="833C0B" w:themeColor="accent2" w:themeShade="80"/>
-          <w:sz w:val="19"/>
-          <w:szCs w:val="19"/>
-        </w:rPr>
-        <w:t>FactLiability.FillByPayerId</w:t>
-      </w:r>
-      <w:proofErr w:type="spellEnd"/>
-      <w:r>
-        <w:rPr>
-          <w:rFonts w:ascii="Consolas" w:hAnsi="Consolas"/>
-          <w:color w:val="833C0B" w:themeColor="accent2" w:themeShade="80"/>
-          <w:sz w:val="19"/>
-          <w:szCs w:val="19"/>
-        </w:rPr>
-        <w:t>]</w:t>
+        <w:t>[dbo].[FactLiability.FillByPayerId]</w:t>
       </w:r>
     </w:p>
     <w:p>
@@ -299,49 +235,7 @@
           <w:sz w:val="19"/>
           <w:szCs w:val="19"/>
         </w:rPr>
-        <w:t>[</w:t>
-      </w:r>
-      <w:proofErr w:type="spellStart"/>
-      <w:r>
-        <w:rPr>
-          <w:rFonts w:ascii="Consolas" w:hAnsi="Consolas"/>
-          <w:color w:val="833C0B" w:themeColor="accent2" w:themeShade="80"/>
-          <w:sz w:val="19"/>
-          <w:szCs w:val="19"/>
-        </w:rPr>
-        <w:t>dbo</w:t>
-      </w:r>
-      <w:proofErr w:type="spellEnd"/>
-      <w:proofErr w:type="gramStart"/>
-      <w:r>
-        <w:rPr>
-          <w:rFonts w:ascii="Consolas" w:hAnsi="Consolas"/>
-          <w:color w:val="833C0B" w:themeColor="accent2" w:themeShade="80"/>
-          <w:sz w:val="19"/>
-          <w:szCs w:val="19"/>
-        </w:rPr>
-        <w:t>].[</w:t>
-      </w:r>
-      <w:proofErr w:type="spellStart"/>
-      <w:proofErr w:type="gramEnd"/>
-      <w:r>
-        <w:rPr>
-          <w:rFonts w:ascii="Consolas" w:hAnsi="Consolas"/>
-          <w:color w:val="833C0B" w:themeColor="accent2" w:themeShade="80"/>
-          <w:sz w:val="19"/>
-          <w:szCs w:val="19"/>
-        </w:rPr>
-        <w:t>LiabilityEOMDetailOld</w:t>
-      </w:r>
-      <w:proofErr w:type="spellEnd"/>
-      <w:r>
-        <w:rPr>
-          <w:rFonts w:ascii="Consolas" w:hAnsi="Consolas"/>
-          <w:color w:val="833C0B" w:themeColor="accent2" w:themeShade="80"/>
-          <w:sz w:val="19"/>
-          <w:szCs w:val="19"/>
-        </w:rPr>
-        <w:t>]</w:t>
+        <w:t>[dbo].[LiabilityEOMDetailOld]</w:t>
       </w:r>
     </w:p>
     <w:p>
@@ -379,49 +273,7 @@
           <w:sz w:val="19"/>
           <w:szCs w:val="19"/>
         </w:rPr>
-        <w:t>[</w:t>
-      </w:r>
-      <w:proofErr w:type="spellStart"/>
-      <w:r>
-        <w:rPr>
-          <w:rFonts w:ascii="Consolas" w:hAnsi="Consolas"/>
-          <w:color w:val="833C0B" w:themeColor="accent2" w:themeShade="80"/>
-          <w:sz w:val="19"/>
-          <w:szCs w:val="19"/>
-        </w:rPr>
-        <w:t>dbo</w:t>
-      </w:r>
-      <w:proofErr w:type="spellEnd"/>
-      <w:proofErr w:type="gramStart"/>
-      <w:r>
-        <w:rPr>
-          <w:rFonts w:ascii="Consolas" w:hAnsi="Consolas"/>
-          <w:color w:val="833C0B" w:themeColor="accent2" w:themeShade="80"/>
-          <w:sz w:val="19"/>
-          <w:szCs w:val="19"/>
-        </w:rPr>
-        <w:t>].[</w:t>
-      </w:r>
-      <w:proofErr w:type="spellStart"/>
-      <w:proofErr w:type="gramEnd"/>
-      <w:r>
-        <w:rPr>
-          <w:rFonts w:ascii="Consolas" w:hAnsi="Consolas"/>
-          <w:color w:val="833C0B" w:themeColor="accent2" w:themeShade="80"/>
-          <w:sz w:val="19"/>
-          <w:szCs w:val="19"/>
-        </w:rPr>
-        <w:t>LiabilityNewEntries</w:t>
-      </w:r>
-      <w:proofErr w:type="spellEnd"/>
-      <w:r>
-        <w:rPr>
-          <w:rFonts w:ascii="Consolas" w:hAnsi="Consolas"/>
-          <w:color w:val="833C0B" w:themeColor="accent2" w:themeShade="80"/>
-          <w:sz w:val="19"/>
-          <w:szCs w:val="19"/>
-        </w:rPr>
-        <w:t>]</w:t>
+        <w:t>[dbo].[LiabilityNewEntries]</w:t>
       </w:r>
     </w:p>
     <w:p>
@@ -460,49 +312,59 @@
           <w:sz w:val="19"/>
           <w:szCs w:val="19"/>
         </w:rPr>
-        <w:t>[</w:t>
-      </w:r>
-      <w:proofErr w:type="spellStart"/>
-      <w:r>
+        <w:t>[dbo].[LiabilityEOMOld]</w:t>
+      </w:r>
+    </w:p>
+    <w:p>
+      <w:pPr>
+        <w:spacing w:before="100" w:beforeAutospacing="1" w:after="100" w:afterAutospacing="1"/>
         <w:rPr>
           <w:rFonts w:ascii="Consolas" w:hAnsi="Consolas"/>
           <w:color w:val="833C0B" w:themeColor="accent2" w:themeShade="80"/>
           <w:sz w:val="19"/>
           <w:szCs w:val="19"/>
         </w:rPr>
-        <w:t>dbo</w:t>
-      </w:r>
-      <w:proofErr w:type="spellEnd"/>
-      <w:proofErr w:type="gramStart"/>
-      <w:r>
+      </w:pPr>
+      <w:r>
+        <w:rPr>
+          <w:rFonts w:ascii="Consolas" w:hAnsi="Consolas" w:cs="Consolas"/>
+          <w:color w:val="833C0B" w:themeColor="accent2" w:themeShade="80"/>
+          <w:sz w:val="19"/>
+          <w:szCs w:val="19"/>
+          <w:lang w:eastAsia="en-US"/>
+        </w:rPr>
+        <w:t>[dbo].[MIMS.CashBook_InvoicesAndPayments] 2023,3</w:t>
+      </w:r>
+    </w:p>
+    <w:p>
+      <w:pPr>
+        <w:spacing w:before="100" w:beforeAutospacing="1" w:after="100" w:afterAutospacing="1"/>
         <w:rPr>
           <w:rFonts w:ascii="Consolas" w:hAnsi="Consolas"/>
-          <w:color w:val="833C0B" w:themeColor="accent2" w:themeShade="80"/>
-          <w:sz w:val="19"/>
-          <w:szCs w:val="19"/>
-        </w:rPr>
-        <w:t>].[</w:t>
-      </w:r>
-      <w:proofErr w:type="spellStart"/>
-      <w:proofErr w:type="gramEnd"/>
-      <w:r>
+          <w:color w:val="000000"/>
+          <w:sz w:val="19"/>
+          <w:szCs w:val="19"/>
+        </w:rPr>
+      </w:pPr>
+    </w:p>
+    <w:p>
+      <w:pPr>
+        <w:spacing w:before="100" w:beforeAutospacing="1" w:after="100" w:afterAutospacing="1"/>
         <w:rPr>
           <w:rFonts w:ascii="Consolas" w:hAnsi="Consolas"/>
-          <w:color w:val="833C0B" w:themeColor="accent2" w:themeShade="80"/>
-          <w:sz w:val="19"/>
-          <w:szCs w:val="19"/>
-        </w:rPr>
-        <w:t>LiabilityEOMOld</w:t>
-      </w:r>
-      <w:proofErr w:type="spellEnd"/>
+          <w:color w:val="000000"/>
+          <w:sz w:val="19"/>
+          <w:szCs w:val="19"/>
+        </w:rPr>
+      </w:pPr>
       <w:r>
         <w:rPr>
           <w:rFonts w:ascii="Consolas" w:hAnsi="Consolas"/>
-          <w:color w:val="833C0B" w:themeColor="accent2" w:themeShade="80"/>
-          <w:sz w:val="19"/>
-          <w:szCs w:val="19"/>
-        </w:rPr>
-        <w:t>]</w:t>
+          <w:color w:val="000000"/>
+          <w:sz w:val="19"/>
+          <w:szCs w:val="19"/>
+        </w:rPr>
+        <w:t>This one is used to check the error logs made for a certain day.</w:t>
       </w:r>
     </w:p>
     <w:p>
@@ -510,92 +372,659 @@
         <w:spacing w:before="100" w:beforeAutospacing="1" w:after="100" w:afterAutospacing="1"/>
         <w:rPr>
           <w:rFonts w:ascii="Consolas" w:hAnsi="Consolas"/>
-          <w:color w:val="000000"/>
-          <w:sz w:val="19"/>
-          <w:szCs w:val="19"/>
-        </w:rPr>
-      </w:pPr>
+          <w:color w:val="833C0B" w:themeColor="accent2" w:themeShade="80"/>
+          <w:sz w:val="19"/>
+          <w:szCs w:val="19"/>
+        </w:rPr>
+      </w:pPr>
+      <w:r>
+        <w:rPr>
+          <w:rFonts w:ascii="Consolas" w:hAnsi="Consolas"/>
+          <w:color w:val="833C0B" w:themeColor="accent2" w:themeShade="80"/>
+          <w:sz w:val="19"/>
+          <w:szCs w:val="19"/>
+        </w:rPr>
+        <w:t>Select * from * where Datemodified &gt; ‘2023/01/01’ and severity is 1</w:t>
+      </w:r>
     </w:p>
     <w:p>
       <w:pPr>
         <w:spacing w:before="100" w:beforeAutospacing="1" w:after="100" w:afterAutospacing="1"/>
         <w:rPr>
           <w:rFonts w:ascii="Consolas" w:hAnsi="Consolas"/>
-          <w:color w:val="000000"/>
-          <w:sz w:val="19"/>
-          <w:szCs w:val="19"/>
-        </w:rPr>
-      </w:pPr>
+          <w:color w:val="833C0B" w:themeColor="accent2" w:themeShade="80"/>
+          <w:sz w:val="19"/>
+          <w:szCs w:val="19"/>
+        </w:rPr>
+      </w:pPr>
+      <w:r>
+        <w:rPr>
+          <w:rFonts w:ascii="Consolas" w:hAnsi="Consolas"/>
+          <w:color w:val="833C0B" w:themeColor="accent2" w:themeShade="80"/>
+          <w:sz w:val="19"/>
+          <w:szCs w:val="19"/>
+        </w:rPr>
+        <w:t>This is to check Liabilities every month using the PayerID</w:t>
+      </w:r>
+    </w:p>
+    <w:p>
+      <w:pPr>
+        <w:autoSpaceDE w:val="0"/>
+        <w:autoSpaceDN w:val="0"/>
+        <w:adjustRightInd w:val="0"/>
+        <w:rPr>
+          <w:rFonts w:ascii="Consolas" w:hAnsi="Consolas" w:cs="Consolas"/>
+          <w:color w:val="000000"/>
+          <w:sz w:val="19"/>
+          <w:szCs w:val="19"/>
+          <w:lang w:eastAsia="en-US"/>
+        </w:rPr>
+      </w:pPr>
+      <w:r>
+        <w:rPr>
+          <w:rFonts w:ascii="Consolas" w:hAnsi="Consolas" w:cs="Consolas"/>
+          <w:color w:val="0000FF"/>
+          <w:sz w:val="19"/>
+          <w:szCs w:val="19"/>
+          <w:lang w:eastAsia="en-US"/>
+        </w:rPr>
+        <w:t>SELECT</w:t>
+      </w:r>
+      <w:r>
+        <w:rPr>
+          <w:rFonts w:ascii="Consolas" w:hAnsi="Consolas" w:cs="Consolas"/>
+          <w:color w:val="000000"/>
+          <w:sz w:val="19"/>
+          <w:szCs w:val="19"/>
+          <w:lang w:eastAsia="en-US"/>
+        </w:rPr>
+        <w:t xml:space="preserve"> </w:t>
+      </w:r>
+      <w:r>
+        <w:rPr>
+          <w:rFonts w:ascii="Consolas" w:hAnsi="Consolas" w:cs="Consolas"/>
+          <w:color w:val="FF0000"/>
+          <w:sz w:val="19"/>
+          <w:szCs w:val="19"/>
+          <w:lang w:eastAsia="en-US"/>
+        </w:rPr>
+        <w:t>'2023/05/31'</w:t>
+      </w:r>
+      <w:r>
+        <w:rPr>
+          <w:rFonts w:ascii="Consolas" w:hAnsi="Consolas" w:cs="Consolas"/>
+          <w:color w:val="000000"/>
+          <w:sz w:val="19"/>
+          <w:szCs w:val="19"/>
+          <w:lang w:eastAsia="en-US"/>
+        </w:rPr>
+        <w:t xml:space="preserve"> </w:t>
+      </w:r>
+      <w:r>
+        <w:rPr>
+          <w:rFonts w:ascii="Consolas" w:hAnsi="Consolas" w:cs="Consolas"/>
+          <w:color w:val="0000FF"/>
+          <w:sz w:val="19"/>
+          <w:szCs w:val="19"/>
+          <w:lang w:eastAsia="en-US"/>
+        </w:rPr>
+        <w:t>Date</w:t>
+      </w:r>
+      <w:r>
+        <w:rPr>
+          <w:rFonts w:ascii="Consolas" w:hAnsi="Consolas" w:cs="Consolas"/>
+          <w:color w:val="808080"/>
+          <w:sz w:val="19"/>
+          <w:szCs w:val="19"/>
+          <w:lang w:eastAsia="en-US"/>
+        </w:rPr>
+        <w:t>,</w:t>
+      </w:r>
+      <w:r>
+        <w:rPr>
+          <w:rFonts w:ascii="Consolas" w:hAnsi="Consolas" w:cs="Consolas"/>
+          <w:color w:val="000000"/>
+          <w:sz w:val="19"/>
+          <w:szCs w:val="19"/>
+          <w:lang w:eastAsia="en-US"/>
+        </w:rPr>
+        <w:t xml:space="preserve"> [PayerId]</w:t>
+      </w:r>
+      <w:r>
+        <w:rPr>
+          <w:rFonts w:ascii="Consolas" w:hAnsi="Consolas" w:cs="Consolas"/>
+          <w:color w:val="808080"/>
+          <w:sz w:val="19"/>
+          <w:szCs w:val="19"/>
+          <w:lang w:eastAsia="en-US"/>
+        </w:rPr>
+        <w:t>,</w:t>
+      </w:r>
+      <w:r>
+        <w:rPr>
+          <w:rFonts w:ascii="Consolas" w:hAnsi="Consolas" w:cs="Consolas"/>
+          <w:color w:val="FF00FF"/>
+          <w:sz w:val="19"/>
+          <w:szCs w:val="19"/>
+          <w:lang w:eastAsia="en-US"/>
+        </w:rPr>
+        <w:t>cast</w:t>
+      </w:r>
+      <w:r>
+        <w:rPr>
+          <w:rFonts w:ascii="Consolas" w:hAnsi="Consolas" w:cs="Consolas"/>
+          <w:color w:val="808080"/>
+          <w:sz w:val="19"/>
+          <w:szCs w:val="19"/>
+          <w:lang w:eastAsia="en-US"/>
+        </w:rPr>
+        <w:t>((</w:t>
+      </w:r>
+      <w:r>
+        <w:rPr>
+          <w:rFonts w:ascii="Consolas" w:hAnsi="Consolas" w:cs="Consolas"/>
+          <w:color w:val="000000"/>
+          <w:sz w:val="19"/>
+          <w:szCs w:val="19"/>
+          <w:lang w:eastAsia="en-US"/>
+        </w:rPr>
+        <w:t>[CustomerLiability]</w:t>
+      </w:r>
+      <w:r>
+        <w:rPr>
+          <w:rFonts w:ascii="Consolas" w:hAnsi="Consolas" w:cs="Consolas"/>
+          <w:color w:val="808080"/>
+          <w:sz w:val="19"/>
+          <w:szCs w:val="19"/>
+          <w:lang w:eastAsia="en-US"/>
+        </w:rPr>
+        <w:t>)</w:t>
+      </w:r>
+      <w:r>
+        <w:rPr>
+          <w:rFonts w:ascii="Consolas" w:hAnsi="Consolas" w:cs="Consolas"/>
+          <w:color w:val="000000"/>
+          <w:sz w:val="19"/>
+          <w:szCs w:val="19"/>
+          <w:lang w:eastAsia="en-US"/>
+        </w:rPr>
+        <w:t xml:space="preserve"> </w:t>
+      </w:r>
+      <w:r>
+        <w:rPr>
+          <w:rFonts w:ascii="Consolas" w:hAnsi="Consolas" w:cs="Consolas"/>
+          <w:color w:val="0000FF"/>
+          <w:sz w:val="19"/>
+          <w:szCs w:val="19"/>
+          <w:lang w:eastAsia="en-US"/>
+        </w:rPr>
+        <w:t>as</w:t>
+      </w:r>
+      <w:r>
+        <w:rPr>
+          <w:rFonts w:ascii="Consolas" w:hAnsi="Consolas" w:cs="Consolas"/>
+          <w:color w:val="000000"/>
+          <w:sz w:val="19"/>
+          <w:szCs w:val="19"/>
+          <w:lang w:eastAsia="en-US"/>
+        </w:rPr>
+        <w:t xml:space="preserve"> </w:t>
+      </w:r>
+      <w:r>
+        <w:rPr>
+          <w:rFonts w:ascii="Consolas" w:hAnsi="Consolas" w:cs="Consolas"/>
+          <w:color w:val="0000FF"/>
+          <w:sz w:val="19"/>
+          <w:szCs w:val="19"/>
+          <w:lang w:eastAsia="en-US"/>
+        </w:rPr>
+        <w:t>decimal</w:t>
+      </w:r>
+      <w:r>
+        <w:rPr>
+          <w:rFonts w:ascii="Consolas" w:hAnsi="Consolas" w:cs="Consolas"/>
+          <w:color w:val="808080"/>
+          <w:sz w:val="19"/>
+          <w:szCs w:val="19"/>
+          <w:lang w:eastAsia="en-US"/>
+        </w:rPr>
+        <w:t>(</w:t>
+      </w:r>
+      <w:r>
+        <w:rPr>
+          <w:rFonts w:ascii="Consolas" w:hAnsi="Consolas" w:cs="Consolas"/>
+          <w:color w:val="000000"/>
+          <w:sz w:val="19"/>
+          <w:szCs w:val="19"/>
+          <w:lang w:eastAsia="en-US"/>
+        </w:rPr>
+        <w:t>16</w:t>
+      </w:r>
+      <w:r>
+        <w:rPr>
+          <w:rFonts w:ascii="Consolas" w:hAnsi="Consolas" w:cs="Consolas"/>
+          <w:color w:val="808080"/>
+          <w:sz w:val="19"/>
+          <w:szCs w:val="19"/>
+          <w:lang w:eastAsia="en-US"/>
+        </w:rPr>
+        <w:t>,</w:t>
+      </w:r>
+      <w:r>
+        <w:rPr>
+          <w:rFonts w:ascii="Consolas" w:hAnsi="Consolas" w:cs="Consolas"/>
+          <w:color w:val="000000"/>
+          <w:sz w:val="19"/>
+          <w:szCs w:val="19"/>
+          <w:lang w:eastAsia="en-US"/>
+        </w:rPr>
+        <w:t>2</w:t>
+      </w:r>
+      <w:r>
+        <w:rPr>
+          <w:rFonts w:ascii="Consolas" w:hAnsi="Consolas" w:cs="Consolas"/>
+          <w:color w:val="808080"/>
+          <w:sz w:val="19"/>
+          <w:szCs w:val="19"/>
+          <w:lang w:eastAsia="en-US"/>
+        </w:rPr>
+        <w:t>))</w:t>
+      </w:r>
+      <w:r>
+        <w:rPr>
+          <w:rFonts w:ascii="Consolas" w:hAnsi="Consolas" w:cs="Consolas"/>
+          <w:color w:val="000000"/>
+          <w:sz w:val="19"/>
+          <w:szCs w:val="19"/>
+          <w:lang w:eastAsia="en-US"/>
+        </w:rPr>
+        <w:t xml:space="preserve"> Balance</w:t>
+      </w:r>
+    </w:p>
+    <w:p>
+      <w:pPr>
+        <w:autoSpaceDE w:val="0"/>
+        <w:autoSpaceDN w:val="0"/>
+        <w:adjustRightInd w:val="0"/>
+        <w:rPr>
+          <w:rFonts w:ascii="Consolas" w:hAnsi="Consolas" w:cs="Consolas"/>
+          <w:color w:val="000000"/>
+          <w:sz w:val="19"/>
+          <w:szCs w:val="19"/>
+          <w:lang w:eastAsia="en-US"/>
+        </w:rPr>
+      </w:pPr>
+      <w:r>
+        <w:rPr>
+          <w:rFonts w:ascii="Consolas" w:hAnsi="Consolas" w:cs="Consolas"/>
+          <w:color w:val="000000"/>
+          <w:sz w:val="19"/>
+          <w:szCs w:val="19"/>
+          <w:lang w:eastAsia="en-US"/>
+        </w:rPr>
+        <w:t xml:space="preserve">  </w:t>
+      </w:r>
+      <w:r>
+        <w:rPr>
+          <w:rFonts w:ascii="Consolas" w:hAnsi="Consolas" w:cs="Consolas"/>
+          <w:color w:val="0000FF"/>
+          <w:sz w:val="19"/>
+          <w:szCs w:val="19"/>
+          <w:lang w:eastAsia="en-US"/>
+        </w:rPr>
+        <w:t>FROM</w:t>
+      </w:r>
+      <w:r>
+        <w:rPr>
+          <w:rFonts w:ascii="Consolas" w:hAnsi="Consolas" w:cs="Consolas"/>
+          <w:color w:val="000000"/>
+          <w:sz w:val="19"/>
+          <w:szCs w:val="19"/>
+          <w:lang w:eastAsia="en-US"/>
+        </w:rPr>
+        <w:t xml:space="preserve"> [MIMS3]</w:t>
+      </w:r>
+      <w:r>
+        <w:rPr>
+          <w:rFonts w:ascii="Consolas" w:hAnsi="Consolas" w:cs="Consolas"/>
+          <w:color w:val="808080"/>
+          <w:sz w:val="19"/>
+          <w:szCs w:val="19"/>
+          <w:lang w:eastAsia="en-US"/>
+        </w:rPr>
+        <w:t>.</w:t>
+      </w:r>
+      <w:r>
+        <w:rPr>
+          <w:rFonts w:ascii="Consolas" w:hAnsi="Consolas" w:cs="Consolas"/>
+          <w:color w:val="000000"/>
+          <w:sz w:val="19"/>
+          <w:szCs w:val="19"/>
+          <w:lang w:eastAsia="en-US"/>
+        </w:rPr>
+        <w:t>[dbo]</w:t>
+      </w:r>
+      <w:r>
+        <w:rPr>
+          <w:rFonts w:ascii="Consolas" w:hAnsi="Consolas" w:cs="Consolas"/>
+          <w:color w:val="808080"/>
+          <w:sz w:val="19"/>
+          <w:szCs w:val="19"/>
+          <w:lang w:eastAsia="en-US"/>
+        </w:rPr>
+        <w:t>.</w:t>
+      </w:r>
+      <w:r>
+        <w:rPr>
+          <w:rFonts w:ascii="Consolas" w:hAnsi="Consolas" w:cs="Consolas"/>
+          <w:color w:val="000000"/>
+          <w:sz w:val="19"/>
+          <w:szCs w:val="19"/>
+          <w:lang w:eastAsia="en-US"/>
+        </w:rPr>
+        <w:t>[Liability]</w:t>
+      </w:r>
     </w:p>
     <w:p>
       <w:pPr>
         <w:spacing w:before="100" w:beforeAutospacing="1" w:after="100" w:afterAutospacing="1"/>
         <w:rPr>
-          <w:rFonts w:ascii="Consolas" w:hAnsi="Consolas"/>
-          <w:color w:val="000000"/>
-          <w:sz w:val="19"/>
-          <w:szCs w:val="19"/>
-        </w:rPr>
-      </w:pPr>
-      <w:r>
-        <w:rPr>
-          <w:rFonts w:ascii="Consolas" w:hAnsi="Consolas"/>
-          <w:color w:val="000000"/>
-          <w:sz w:val="19"/>
-          <w:szCs w:val="19"/>
-        </w:rPr>
-        <w:t>This one is used to check the error logs made for a certain day.</w:t>
-      </w:r>
-    </w:p>
-    <w:p>
-      <w:pPr>
-        <w:spacing w:before="100" w:beforeAutospacing="1" w:after="100" w:afterAutospacing="1"/>
-        <w:rPr>
-          <w:color w:val="833C0B" w:themeColor="accent2" w:themeShade="80"/>
-        </w:rPr>
-      </w:pPr>
-      <w:r>
-        <w:rPr>
-          <w:rFonts w:ascii="Consolas" w:hAnsi="Consolas"/>
-          <w:color w:val="833C0B" w:themeColor="accent2" w:themeShade="80"/>
-          <w:sz w:val="19"/>
-          <w:szCs w:val="19"/>
-        </w:rPr>
-        <w:t xml:space="preserve">Select * from * where </w:t>
-      </w:r>
-      <w:proofErr w:type="spellStart"/>
-      <w:r>
-        <w:rPr>
-          <w:rFonts w:ascii="Consolas" w:hAnsi="Consolas"/>
-          <w:color w:val="833C0B" w:themeColor="accent2" w:themeShade="80"/>
-          <w:sz w:val="19"/>
-          <w:szCs w:val="19"/>
-        </w:rPr>
-        <w:t>Datemodified</w:t>
-      </w:r>
-      <w:proofErr w:type="spellEnd"/>
-      <w:r>
-        <w:rPr>
-          <w:rFonts w:ascii="Consolas" w:hAnsi="Consolas"/>
-          <w:color w:val="833C0B" w:themeColor="accent2" w:themeShade="80"/>
-          <w:sz w:val="19"/>
-          <w:szCs w:val="19"/>
-        </w:rPr>
-        <w:t xml:space="preserve"> &gt; ‘2023/01/01’ and severity is </w:t>
-      </w:r>
-      <w:proofErr w:type="gramStart"/>
-      <w:r>
-        <w:rPr>
-          <w:rFonts w:ascii="Consolas" w:hAnsi="Consolas"/>
-          <w:color w:val="833C0B" w:themeColor="accent2" w:themeShade="80"/>
-          <w:sz w:val="19"/>
-          <w:szCs w:val="19"/>
-        </w:rPr>
-        <w:t>1</w:t>
-      </w:r>
-      <w:proofErr w:type="gramEnd"/>
-    </w:p>
-    <w:p/>
+          <w:color w:val="833C0B" w:themeColor="accent2" w:themeShade="80"/>
+        </w:rPr>
+      </w:pPr>
+      <w:r>
+        <w:rPr>
+          <w:rFonts w:ascii="Consolas" w:hAnsi="Consolas" w:cs="Consolas"/>
+          <w:color w:val="000000"/>
+          <w:sz w:val="19"/>
+          <w:szCs w:val="19"/>
+          <w:lang w:eastAsia="en-US"/>
+        </w:rPr>
+        <w:t xml:space="preserve">  </w:t>
+      </w:r>
+      <w:r>
+        <w:rPr>
+          <w:rFonts w:ascii="Consolas" w:hAnsi="Consolas" w:cs="Consolas"/>
+          <w:color w:val="0000FF"/>
+          <w:sz w:val="19"/>
+          <w:szCs w:val="19"/>
+          <w:lang w:eastAsia="en-US"/>
+        </w:rPr>
+        <w:t>where</w:t>
+      </w:r>
+      <w:r>
+        <w:rPr>
+          <w:rFonts w:ascii="Consolas" w:hAnsi="Consolas" w:cs="Consolas"/>
+          <w:color w:val="000000"/>
+          <w:sz w:val="19"/>
+          <w:szCs w:val="19"/>
+          <w:lang w:eastAsia="en-US"/>
+        </w:rPr>
+        <w:t xml:space="preserve"> </w:t>
+      </w:r>
+      <w:r>
+        <w:rPr>
+          <w:rFonts w:ascii="Consolas" w:hAnsi="Consolas" w:cs="Consolas"/>
+          <w:color w:val="FF00FF"/>
+          <w:sz w:val="19"/>
+          <w:szCs w:val="19"/>
+          <w:lang w:eastAsia="en-US"/>
+        </w:rPr>
+        <w:t>cast</w:t>
+      </w:r>
+      <w:r>
+        <w:rPr>
+          <w:rFonts w:ascii="Consolas" w:hAnsi="Consolas" w:cs="Consolas"/>
+          <w:color w:val="808080"/>
+          <w:sz w:val="19"/>
+          <w:szCs w:val="19"/>
+          <w:lang w:eastAsia="en-US"/>
+        </w:rPr>
+        <w:t>((</w:t>
+      </w:r>
+      <w:r>
+        <w:rPr>
+          <w:rFonts w:ascii="Consolas" w:hAnsi="Consolas" w:cs="Consolas"/>
+          <w:color w:val="000000"/>
+          <w:sz w:val="19"/>
+          <w:szCs w:val="19"/>
+          <w:lang w:eastAsia="en-US"/>
+        </w:rPr>
+        <w:t>[CustomerLiability]</w:t>
+      </w:r>
+      <w:r>
+        <w:rPr>
+          <w:rFonts w:ascii="Consolas" w:hAnsi="Consolas" w:cs="Consolas"/>
+          <w:color w:val="808080"/>
+          <w:sz w:val="19"/>
+          <w:szCs w:val="19"/>
+          <w:lang w:eastAsia="en-US"/>
+        </w:rPr>
+        <w:t>)</w:t>
+      </w:r>
+      <w:r>
+        <w:rPr>
+          <w:rFonts w:ascii="Consolas" w:hAnsi="Consolas" w:cs="Consolas"/>
+          <w:color w:val="000000"/>
+          <w:sz w:val="19"/>
+          <w:szCs w:val="19"/>
+          <w:lang w:eastAsia="en-US"/>
+        </w:rPr>
+        <w:t xml:space="preserve"> </w:t>
+      </w:r>
+      <w:r>
+        <w:rPr>
+          <w:rFonts w:ascii="Consolas" w:hAnsi="Consolas" w:cs="Consolas"/>
+          <w:color w:val="0000FF"/>
+          <w:sz w:val="19"/>
+          <w:szCs w:val="19"/>
+          <w:lang w:eastAsia="en-US"/>
+        </w:rPr>
+        <w:t>as</w:t>
+      </w:r>
+      <w:r>
+        <w:rPr>
+          <w:rFonts w:ascii="Consolas" w:hAnsi="Consolas" w:cs="Consolas"/>
+          <w:color w:val="000000"/>
+          <w:sz w:val="19"/>
+          <w:szCs w:val="19"/>
+          <w:lang w:eastAsia="en-US"/>
+        </w:rPr>
+        <w:t xml:space="preserve"> </w:t>
+      </w:r>
+      <w:r>
+        <w:rPr>
+          <w:rFonts w:ascii="Consolas" w:hAnsi="Consolas" w:cs="Consolas"/>
+          <w:color w:val="0000FF"/>
+          <w:sz w:val="19"/>
+          <w:szCs w:val="19"/>
+          <w:lang w:eastAsia="en-US"/>
+        </w:rPr>
+        <w:t>decimal</w:t>
+      </w:r>
+      <w:r>
+        <w:rPr>
+          <w:rFonts w:ascii="Consolas" w:hAnsi="Consolas" w:cs="Consolas"/>
+          <w:color w:val="808080"/>
+          <w:sz w:val="19"/>
+          <w:szCs w:val="19"/>
+          <w:lang w:eastAsia="en-US"/>
+        </w:rPr>
+        <w:t>(</w:t>
+      </w:r>
+      <w:r>
+        <w:rPr>
+          <w:rFonts w:ascii="Consolas" w:hAnsi="Consolas" w:cs="Consolas"/>
+          <w:color w:val="000000"/>
+          <w:sz w:val="19"/>
+          <w:szCs w:val="19"/>
+          <w:lang w:eastAsia="en-US"/>
+        </w:rPr>
+        <w:t>16</w:t>
+      </w:r>
+      <w:r>
+        <w:rPr>
+          <w:rFonts w:ascii="Consolas" w:hAnsi="Consolas" w:cs="Consolas"/>
+          <w:color w:val="808080"/>
+          <w:sz w:val="19"/>
+          <w:szCs w:val="19"/>
+          <w:lang w:eastAsia="en-US"/>
+        </w:rPr>
+        <w:t>,</w:t>
+      </w:r>
+      <w:r>
+        <w:rPr>
+          <w:rFonts w:ascii="Consolas" w:hAnsi="Consolas" w:cs="Consolas"/>
+          <w:color w:val="000000"/>
+          <w:sz w:val="19"/>
+          <w:szCs w:val="19"/>
+          <w:lang w:eastAsia="en-US"/>
+        </w:rPr>
+        <w:t>2</w:t>
+      </w:r>
+      <w:r>
+        <w:rPr>
+          <w:rFonts w:ascii="Consolas" w:hAnsi="Consolas" w:cs="Consolas"/>
+          <w:color w:val="808080"/>
+          <w:sz w:val="19"/>
+          <w:szCs w:val="19"/>
+          <w:lang w:eastAsia="en-US"/>
+        </w:rPr>
+        <w:t>))</w:t>
+      </w:r>
+      <w:r>
+        <w:rPr>
+          <w:rFonts w:ascii="Consolas" w:hAnsi="Consolas" w:cs="Consolas"/>
+          <w:color w:val="000000"/>
+          <w:sz w:val="19"/>
+          <w:szCs w:val="19"/>
+          <w:lang w:eastAsia="en-US"/>
+        </w:rPr>
+        <w:t xml:space="preserve"> </w:t>
+      </w:r>
+      <w:r>
+        <w:rPr>
+          <w:rFonts w:ascii="Consolas" w:hAnsi="Consolas" w:cs="Consolas"/>
+          <w:color w:val="808080"/>
+          <w:sz w:val="19"/>
+          <w:szCs w:val="19"/>
+          <w:lang w:eastAsia="en-US"/>
+        </w:rPr>
+        <w:t>&gt;</w:t>
+      </w:r>
+      <w:r>
+        <w:rPr>
+          <w:rFonts w:ascii="Consolas" w:hAnsi="Consolas" w:cs="Consolas"/>
+          <w:color w:val="000000"/>
+          <w:sz w:val="19"/>
+          <w:szCs w:val="19"/>
+          <w:lang w:eastAsia="en-US"/>
+        </w:rPr>
+        <w:t xml:space="preserve"> 0</w:t>
+      </w:r>
+    </w:p>
+    <w:p>
+      <w:r>
+        <w:rPr>
+          <w:rFonts w:ascii="Consolas" w:hAnsi="Consolas" w:cs="Consolas"/>
+          <w:color w:val="0000FF"/>
+          <w:sz w:val="19"/>
+          <w:szCs w:val="19"/>
+          <w:lang w:eastAsia="en-US"/>
+        </w:rPr>
+        <w:t>select</w:t>
+      </w:r>
+      <w:r>
+        <w:rPr>
+          <w:rFonts w:ascii="Consolas" w:hAnsi="Consolas" w:cs="Consolas"/>
+          <w:color w:val="000000"/>
+          <w:sz w:val="19"/>
+          <w:szCs w:val="19"/>
+          <w:lang w:eastAsia="en-US"/>
+        </w:rPr>
+        <w:t xml:space="preserve"> </w:t>
+      </w:r>
+      <w:r>
+        <w:rPr>
+          <w:rFonts w:ascii="Consolas" w:hAnsi="Consolas" w:cs="Consolas"/>
+          <w:color w:val="808080"/>
+          <w:sz w:val="19"/>
+          <w:szCs w:val="19"/>
+          <w:lang w:eastAsia="en-US"/>
+        </w:rPr>
+        <w:t>*</w:t>
+      </w:r>
+      <w:r>
+        <w:rPr>
+          <w:rFonts w:ascii="Consolas" w:hAnsi="Consolas" w:cs="Consolas"/>
+          <w:color w:val="000000"/>
+          <w:sz w:val="19"/>
+          <w:szCs w:val="19"/>
+          <w:lang w:eastAsia="en-US"/>
+        </w:rPr>
+        <w:t xml:space="preserve"> </w:t>
+      </w:r>
+      <w:r>
+        <w:rPr>
+          <w:rFonts w:ascii="Consolas" w:hAnsi="Consolas" w:cs="Consolas"/>
+          <w:color w:val="0000FF"/>
+          <w:sz w:val="19"/>
+          <w:szCs w:val="19"/>
+          <w:lang w:eastAsia="en-US"/>
+        </w:rPr>
+        <w:t>from</w:t>
+      </w:r>
+      <w:r>
+        <w:rPr>
+          <w:rFonts w:ascii="Consolas" w:hAnsi="Consolas" w:cs="Consolas"/>
+          <w:color w:val="000000"/>
+          <w:sz w:val="19"/>
+          <w:szCs w:val="19"/>
+          <w:lang w:eastAsia="en-US"/>
+        </w:rPr>
+        <w:t xml:space="preserve"> Subscription </w:t>
+      </w:r>
+      <w:r>
+        <w:rPr>
+          <w:rFonts w:ascii="Consolas" w:hAnsi="Consolas" w:cs="Consolas"/>
+          <w:color w:val="0000FF"/>
+          <w:sz w:val="19"/>
+          <w:szCs w:val="19"/>
+          <w:lang w:eastAsia="en-US"/>
+        </w:rPr>
+        <w:t>where</w:t>
+      </w:r>
+      <w:r>
+        <w:rPr>
+          <w:rFonts w:ascii="Consolas" w:hAnsi="Consolas" w:cs="Consolas"/>
+          <w:color w:val="000000"/>
+          <w:sz w:val="19"/>
+          <w:szCs w:val="19"/>
+          <w:lang w:eastAsia="en-US"/>
+        </w:rPr>
+        <w:t xml:space="preserve"> PayerId </w:t>
+      </w:r>
+      <w:r>
+        <w:rPr>
+          <w:rFonts w:ascii="Consolas" w:hAnsi="Consolas" w:cs="Consolas"/>
+          <w:color w:val="808080"/>
+          <w:sz w:val="19"/>
+          <w:szCs w:val="19"/>
+          <w:lang w:eastAsia="en-US"/>
+        </w:rPr>
+        <w:t>=</w:t>
+      </w:r>
+      <w:r>
+        <w:rPr>
+          <w:rFonts w:ascii="Consolas" w:hAnsi="Consolas" w:cs="Consolas"/>
+          <w:color w:val="000000"/>
+          <w:sz w:val="19"/>
+          <w:szCs w:val="19"/>
+          <w:lang w:eastAsia="en-US"/>
+        </w:rPr>
+        <w:t xml:space="preserve"> 13</w:t>
+      </w:r>
+    </w:p>
     <w:sectPr>
       <w:pgSz w:w="11906" w:h="16838"/>
       <w:pgMar w:top="1440" w:right="1440" w:bottom="1440" w:left="1440" w:header="708" w:footer="708" w:gutter="0"/>

</xml_diff>